<commit_message>
Add Sell-to contact details to SO confirmation
</commit_message>
<xml_diff>
--- a/50102_DHLab_Sales_Order_Confirmation.docx
+++ b/50102_DHLab_Sales_Order_Confirmation.docx
@@ -106,6 +106,14 @@
  
          < S a l e s p e r s o n C o d e _ H e a d e r C a p t i o n > S a l e s p e r s o n C o d e _ H e a d e r C a p t i o n < / S a l e s p e r s o n C o d e _ H e a d e r C a p t i o n >   
+         < S e l l _ t o _ C o n t a c t _ E _ M a i l C a p t i o n > S e l l _ t o _ C o n t a c t _ E _ M a i l C a p t i o n < / S e l l _ t o _ C o n t a c t _ E _ M a i l C a p t i o n > + 
+         < S e l l _ t o _ C o n t a c t _ M o b i l e _ P h o n e _ N o _ C a p t i o n > S e l l _ t o _ C o n t a c t _ M o b i l e _ P h o n e _ N o _ C a p t i o n < / S e l l _ t o _ C o n t a c t _ M o b i l e _ P h o n e _ N o _ C a p t i o n > + 
+         < S e l l _ t o _ C o n t a c t _ N a m e C a p t i o n > S e l l _ t o _ C o n t a c t _ N a m e C a p t i o n < / S e l l _ t o _ C o n t a c t _ N a m e C a p t i o n > + 
+         < S e l l _ t o _ C o n t a c t _ P h o n e _ N o _ C a p t i o n > S e l l _ t o _ C o n t a c t _ P h o n e _ N o _ C a p t i o n < / S e l l _ t o _ C o n t a c t _ P h o n e _ N o _ C a p t i o n > + 
          < S w i f t C o d e _ C o m p a n y I n f o C a p t i o n > S w i f t C o d e _ C o m p a n y I n f o C a p t i o n < / S w i f t C o d e _ C o m p a n y I n f o C a p t i o n >   
          < U n i t O f M e a s u r e _ L i n e C a p t i o n > U n i t O f M e a s u r e _ L i n e C a p t i o n < / U n i t O f M e a s u r e _ L i n e C a p t i o n > @@ -199,6 +207,18 @@
              < D e s c r i p t i o n _ P a y T e r m s > D e s c r i p t i o n _ P a y T e r m s < / D e s c r i p t i o n _ P a y T e r m s >   
          < / P a y T e r m s > + 
+         < S e l l t o C o n t a c t > + 
+             < S e l l _ t o _ C o n t a c t _ E _ M a i l > S e l l _ t o _ C o n t a c t _ E _ M a i l < / S e l l _ t o _ C o n t a c t _ E _ M a i l > + 
+             < S e l l _ t o _ C o n t a c t _ M o b i l e _ P h o n e _ N o _ > S e l l _ t o _ C o n t a c t _ M o b i l e _ P h o n e _ N o _ < / S e l l _ t o _ C o n t a c t _ M o b i l e _ P h o n e _ N o _ > + 
+             < S e l l _ t o _ C o n t a c t _ N a m e > S e l l _ t o _ C o n t a c t _ N a m e < / S e l l _ t o _ C o n t a c t _ N a m e > + 
+             < S e l l _ t o _ C o n t a c t _ P h o n e _ N o _ > S e l l _ t o _ C o n t a c t _ P h o n e _ N o _ < / S e l l _ t o _ C o n t a c t _ P h o n e _ N o _ > + 
+         < / S e l l t o C o n t a c t >   
      < / H e a d e r >   

</xml_diff>